<commit_message>
Adding presentation for exam template
</commit_message>
<xml_diff>
--- a/syseng_hwco/proj/notes/Notes_28_01_11.docx
+++ b/syseng_hwco/proj/notes/Notes_28_01_11.docx
@@ -2,6 +2,22 @@
 <file path=word/document.xml><?xml version="1.0" encoding="utf-8"?>
 <w:document xmlns:ve="http://schemas.openxmlformats.org/markup-compatibility/2006" xmlns:o="urn:schemas-microsoft-com:office:office" xmlns:r="http://schemas.openxmlformats.org/officeDocument/2006/relationships" xmlns:m="http://schemas.openxmlformats.org/officeDocument/2006/math" xmlns:v="urn:schemas-microsoft-com:vml" xmlns:wp="http://schemas.openxmlformats.org/drawingml/2006/wordprocessingDrawing" xmlns:w10="urn:schemas-microsoft-com:office:word" xmlns:w="http://schemas.openxmlformats.org/wordprocessingml/2006/main" xmlns:wne="http://schemas.microsoft.com/office/word/2006/wordml">
   <w:body>
+    <w:p>
+      <w:pPr>
+        <w:pStyle w:val="Overskrift1"/>
+        <w:rPr>
+          <w:u w:val="single"/>
+          <w:lang w:val="en-US"/>
+        </w:rPr>
+      </w:pPr>
+      <w:r>
+        <w:rPr>
+          <w:u w:val="single"/>
+          <w:lang w:val="en-US"/>
+        </w:rPr>
+        <w:t>NOTES 28/1-11</w:t>
+      </w:r>
+    </w:p>
     <w:p>
       <w:pPr>
         <w:pStyle w:val="Overskrift1"/>
@@ -273,10 +289,10 @@
             <v:path o:extrusionok="f" gradientshapeok="t" o:connecttype="rect"/>
             <o:lock v:ext="edit" aspectratio="t"/>
           </v:shapetype>
-          <v:shape id="_x0000_i1025" type="#_x0000_t75" style="width:423pt;height:350.25pt" o:ole="">
+          <v:shape id="_x0000_i1025" type="#_x0000_t75" style="width:423.05pt;height:350.5pt" o:ole="">
             <v:imagedata r:id="rId5" o:title=""/>
           </v:shape>
-          <o:OLEObject Type="Embed" ProgID="Visio.Drawing.11" ShapeID="_x0000_i1025" DrawAspect="Content" ObjectID="_1358261748" r:id="rId6"/>
+          <o:OLEObject Type="Embed" ProgID="Visio.Drawing.11" ShapeID="_x0000_i1025" DrawAspect="Content" ObjectID="_1361795147" r:id="rId6"/>
         </w:object>
       </w:r>
     </w:p>

</xml_diff>